<commit_message>
article with documents, presentation
</commit_message>
<xml_diff>
--- a/Отслеживание объектов в видеопотоке с использованием адаптивного фильтра частиц.docx
+++ b/Отслеживание объектов в видеопотоке с использованием адаптивного фильтра частиц.docx
@@ -7,15 +7,7 @@
         <w:pStyle w:val="1"/>
       </w:pPr>
       <w:r>
-        <w:t xml:space="preserve">Отслеживание объектов в </w:t>
-      </w:r>
-      <w:proofErr w:type="spellStart"/>
-      <w:r>
-        <w:t>видеопотоке</w:t>
-      </w:r>
-      <w:proofErr w:type="spellEnd"/>
-      <w:r>
-        <w:t xml:space="preserve"> с использованием адаптивного фильтра частиц</w:t>
+        <w:t>Отслеживание объектов в видеопотоке с использованием адаптивного фильтра частиц</w:t>
       </w:r>
     </w:p>
     <w:p>
@@ -27,19 +19,11 @@
           <w:szCs w:val="24"/>
         </w:rPr>
       </w:pPr>
-      <w:proofErr w:type="spellStart"/>
-      <w:r>
-        <w:rPr>
-          <w:i/>
-        </w:rPr>
-        <w:t>Фроловская</w:t>
-      </w:r>
-      <w:proofErr w:type="spellEnd"/>
-      <w:r>
-        <w:rPr>
-          <w:i/>
-        </w:rPr>
-        <w:t> Е. </w:t>
+      <w:r>
+        <w:rPr>
+          <w:i/>
+        </w:rPr>
+        <w:t>Фроловская Е. </w:t>
       </w:r>
       <w:proofErr w:type="spellStart"/>
       <w:r>
@@ -272,6 +256,55 @@
           <w:szCs w:val="24"/>
           <w:lang w:eastAsia="ru-RU"/>
         </w:rPr>
+        <w:t xml:space="preserve"> отслеживание объектов (</w:t>
+      </w:r>
+      <w:proofErr w:type="spellStart"/>
+      <w:r>
+        <w:rPr>
+          <w:rFonts w:eastAsia="Times New Roman" w:cs="Times New Roman"/>
+          <w:i/>
+          <w:szCs w:val="24"/>
+          <w:lang w:eastAsia="ru-RU"/>
+        </w:rPr>
+        <w:t>object</w:t>
+      </w:r>
+      <w:proofErr w:type="spellEnd"/>
+      <w:r>
+        <w:rPr>
+          <w:rFonts w:eastAsia="Times New Roman" w:cs="Times New Roman"/>
+          <w:i/>
+          <w:szCs w:val="24"/>
+          <w:lang w:eastAsia="ru-RU"/>
+        </w:rPr>
+        <w:t xml:space="preserve"> </w:t>
+      </w:r>
+      <w:proofErr w:type="spellStart"/>
+      <w:r>
+        <w:rPr>
+          <w:rFonts w:eastAsia="Times New Roman" w:cs="Times New Roman"/>
+          <w:i/>
+          <w:szCs w:val="24"/>
+          <w:lang w:eastAsia="ru-RU"/>
+        </w:rPr>
+        <w:t>tracking</w:t>
+      </w:r>
+      <w:proofErr w:type="spellEnd"/>
+      <w:r>
+        <w:rPr>
+          <w:rFonts w:eastAsia="Times New Roman" w:cs="Times New Roman"/>
+          <w:i/>
+          <w:szCs w:val="24"/>
+          <w:lang w:eastAsia="ru-RU"/>
+        </w:rPr>
+        <w:t xml:space="preserve">), </w:t>
+      </w:r>
+      <w:r>
+        <w:rPr>
+          <w:rFonts w:eastAsia="Times New Roman" w:cs="Times New Roman"/>
+          <w:i/>
+          <w:szCs w:val="24"/>
+          <w:lang w:eastAsia="ru-RU"/>
+        </w:rPr>
         <w:tab/>
       </w:r>
     </w:p>
@@ -340,48 +373,78 @@
       </w:r>
     </w:p>
     <w:p>
-      <w:pPr>
+      <w:r>
+        <w:t xml:space="preserve">Задачи распознавания объекта и сопоставления выявленных объектов на соседних кадрах могут решаться как раздельно, так и совместно. В первом случае возможные области, в которых может находиться объект, определяются с помощью алгоритма распознавания, и задача </w:t>
+      </w:r>
+      <w:proofErr w:type="spellStart"/>
+      <w:r>
+        <w:t>трекера</w:t>
+      </w:r>
+      <w:proofErr w:type="spellEnd"/>
+      <w:r>
+        <w:t xml:space="preserve"> заключается в построении соответствия выявленных областей с результатами с предыдущего кадра. Такой подход неформально определяется как отслеживание на основе распознавания</w:t>
+      </w:r>
+      <w:r>
+        <w:t xml:space="preserve">. Во втором случае область объекта и установление соответствия вычисляются совместно путем итеративного обновления положения объекта и информации о занимаемой им области на основе данных, полученных на предыдущих кадрах. Такой подход </w:t>
+      </w:r>
+      <w:r>
+        <w:t>называется</w:t>
+      </w:r>
+      <w:r>
+        <w:t xml:space="preserve"> распознавание</w:t>
+      </w:r>
+      <w:r>
+        <w:t>м</w:t>
+      </w:r>
+      <w:r>
+        <w:t xml:space="preserve"> на основе отслеживания. </w:t>
+      </w:r>
+      <w:r>
+        <w:t>Он предоставляет более широкие возможности по сравнению с первым подходом, поскольку позволяет учитывать всю информацию, полученную в ходе отслеживания, а не только данные с предыдущего кадра. На этом подходе основано множество алгоритмов отслеживания, таких, как фильтр Кальмана (англ. K</w:t>
+      </w:r>
+      <w:proofErr w:type="spellStart"/>
+      <w:r>
         <w:rPr>
           <w:lang w:val="en-US"/>
         </w:rPr>
-      </w:pPr>
-      <w:r>
-        <w:t xml:space="preserve">Задачи распознавания объекта и сопоставления выявленных объектов на соседних кадрах могут решаться как раздельно, так и совместно. В первом случае возможные области, в которых может находиться объект, определяются с помощью алгоритма распознавания, и задача </w:t>
+        <w:t>alman</w:t>
+      </w:r>
+      <w:proofErr w:type="spellEnd"/>
+      <w:r>
+        <w:t xml:space="preserve"> </w:t>
+      </w:r>
+      <w:r>
+        <w:rPr>
+          <w:lang w:val="en-US"/>
+        </w:rPr>
+        <w:t>Filter</w:t>
+      </w:r>
+      <w:r>
+        <w:t>)</w:t>
+      </w:r>
+      <w:r>
+        <w:t xml:space="preserve"> и его модификации, сдвиг среднего (англ. </w:t>
       </w:r>
       <w:proofErr w:type="spellStart"/>
       <w:r>
-        <w:t>трекера</w:t>
+        <w:t>Mean-Shift</w:t>
       </w:r>
       <w:proofErr w:type="spellEnd"/>
       <w:r>
-        <w:t xml:space="preserve"> заключается в построении соответствия выявленных областей с результатами с предыдущего кадра. Такой подход неформально определяется как отслеживание на основе распознавания</w:t>
-      </w:r>
-      <w:r>
-        <w:t xml:space="preserve">. Во втором случае область объекта и установление соответствия вычисляются совместно путем итеративного обновления положения объекта и информации о занимаемой им области на основе данных, полученных на предыдущих кадрах. Такой подход </w:t>
-      </w:r>
-      <w:r>
-        <w:t>называется</w:t>
-      </w:r>
-      <w:r>
-        <w:t xml:space="preserve"> распознавание</w:t>
-      </w:r>
-      <w:r>
-        <w:t>м</w:t>
-      </w:r>
-      <w:r>
-        <w:t xml:space="preserve"> на основе отслеживания. </w:t>
-      </w:r>
-      <w:r>
-        <w:t>Он предоставляет более широкие возможности по сравнению с первым подходом, поскольку позволяет учитывать всю информацию, полученную в ходе отслеживания, а не только данные с предыдущего кадра. На этом подходе основано множество алгоритмов отслеживания, таких, как фильтр Кальмана (англ. K</w:t>
-      </w:r>
-      <w:proofErr w:type="spellStart"/>
+        <w:t>)</w:t>
+      </w:r>
+      <w:r>
+        <w:t xml:space="preserve">, а также получивший в последнее время широкое </w:t>
+      </w:r>
+      <w:r>
+        <w:t xml:space="preserve">распространение фильтр частиц (англ. </w:t>
+      </w:r>
       <w:r>
         <w:rPr>
           <w:lang w:val="en-US"/>
         </w:rPr>
-        <w:t>alman</w:t>
-      </w:r>
-      <w:proofErr w:type="spellEnd"/>
+        <w:t>Particle</w:t>
+      </w:r>
       <w:r>
         <w:t xml:space="preserve"> </w:t>
       </w:r>
@@ -392,30 +455,7 @@
         <w:t>Filter</w:t>
       </w:r>
       <w:r>
-        <w:t>)</w:t>
-      </w:r>
-      <w:r>
-        <w:t xml:space="preserve"> и его модификации, сдвиг среднего (англ. </w:t>
-      </w:r>
-      <w:proofErr w:type="spellStart"/>
-      <w:r>
-        <w:t>Mean-Shift</w:t>
-      </w:r>
-      <w:proofErr w:type="spellEnd"/>
-      <w:r>
-        <w:t>)</w:t>
-      </w:r>
-      <w:r>
-        <w:t xml:space="preserve">, а также получивший в последнее время широкое </w:t>
-      </w:r>
-      <w:r>
-        <w:t xml:space="preserve">распространение фильтр частиц (англ. </w:t>
-      </w:r>
-      <w:r>
-        <w:rPr>
-          <w:lang w:val="en-US"/>
-        </w:rPr>
-        <w:t xml:space="preserve">Particle Filter). </w:t>
+        <w:t xml:space="preserve">). </w:t>
       </w:r>
     </w:p>
     <w:p>

</xml_diff>